<commit_message>
Viviane Martins Da Silva nuevo conferencista
</commit_message>
<xml_diff>
--- a/dist/docs/1. FORMATO DE PRESENTACION TRABAJOS DE INVESTIGACION.docx
+++ b/dist/docs/1. FORMATO DE PRESENTACION TRABAJOS DE INVESTIGACION.docx
@@ -112,45 +112,9 @@
           <w:kern w:val="1"/>
           <w:sz w:val="24"/>
           <w:szCs w:val="24"/>
-          <w:highlight w:val="yellow"/>
           <w:lang w:eastAsia="zh-CN" w:bidi="hi-IN"/>
         </w:rPr>
-        <w:t>marzo</w:t>
-      </w:r>
-      <w:r>
-        <w:rPr>
-          <w:rFonts w:ascii="Arial" w:eastAsia="SimSun" w:hAnsi="Arial" w:cs="Arial"/>
-          <w:b/>
-          <w:kern w:val="1"/>
-          <w:sz w:val="24"/>
-          <w:szCs w:val="24"/>
-          <w:highlight w:val="yellow"/>
-          <w:lang w:eastAsia="zh-CN" w:bidi="hi-IN"/>
-        </w:rPr>
-        <w:t xml:space="preserve"> de 20</w:t>
-      </w:r>
-      <w:r>
-        <w:rPr>
-          <w:rFonts w:ascii="Arial" w:eastAsia="SimSun" w:hAnsi="Arial" w:cs="Arial"/>
-          <w:b/>
-          <w:kern w:val="1"/>
-          <w:sz w:val="24"/>
-          <w:szCs w:val="24"/>
-          <w:highlight w:val="yellow"/>
-          <w:lang w:eastAsia="zh-CN" w:bidi="hi-IN"/>
-        </w:rPr>
-        <w:t>24</w:t>
-      </w:r>
-      <w:r>
-        <w:rPr>
-          <w:rFonts w:ascii="Arial" w:eastAsia="SimSun" w:hAnsi="Arial" w:cs="Arial"/>
-          <w:b/>
-          <w:kern w:val="1"/>
-          <w:sz w:val="24"/>
-          <w:szCs w:val="24"/>
-          <w:lang w:eastAsia="zh-CN" w:bidi="hi-IN"/>
-        </w:rPr>
-        <w:t xml:space="preserve">. </w:t>
+        <w:t>septiembre 5 al 7 de 2024</w:t>
       </w:r>
     </w:p>
     <w:bookmarkEnd w:id="0"/>
@@ -835,7 +799,7 @@
                       <v:stroke joinstyle="miter"/>
                       <v:path gradientshapeok="t" o:connecttype="rect"/>
                     </v:shapetype>
-                    <v:shape id="Cuadro de texto 15" o:spid="_x0000_s1026" type="#_x0000_t202" style="position:absolute;left:0;text-align:left;margin-left:226.75pt;margin-top:3.15pt;width:9.4pt;height:7.05pt;z-index:251688960;visibility:visible;mso-wrap-style:square;mso-width-percent:0;mso-height-percent:0;mso-wrap-distance-left:9pt;mso-wrap-distance-top:0;mso-wrap-distance-right:9pt;mso-wrap-distance-bottom:0;mso-position-horizontal:absolute;mso-position-horizontal-relative:text;mso-position-vertical:absolute;mso-position-vertical-relative:text;mso-width-percent:0;mso-height-percent:0;mso-width-relative:margin;mso-height-relative:margin;v-text-anchor:top" o:gfxdata="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" fillcolor="white [3201]" strokeweight=".5pt">
+                    <v:shape id="Cuadro de texto 15" o:spid="_x0000_s1026" type="#_x0000_t202" style="position:absolute;left:0;text-align:left;margin-left:226.75pt;margin-top:3.15pt;width:9.4pt;height:7.05pt;z-index:251688960;visibility:visible;mso-wrap-style:square;mso-width-percent:0;mso-height-percent:0;mso-wrap-distance-left:9pt;mso-wrap-distance-top:0;mso-wrap-distance-right:9pt;mso-wrap-distance-bottom:0;mso-position-horizontal:absolute;mso-position-horizontal-relative:text;mso-position-vertical:absolute;mso-position-vertical-relative:text;mso-width-percent:0;mso-height-percent:0;mso-width-relative:margin;mso-height-relative:margin;v-text-anchor:top" o:gfxdata="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" fillcolor="white [3201]" strokeweight=".5pt">
                       <v:textbox>
                         <w:txbxContent>
                           <w:p/>
@@ -915,7 +879,7 @@
                 </mc:Choice>
                 <mc:Fallback>
                   <w:pict>
-                    <v:shape w14:anchorId="7C81E339" id="Cuadro de texto 14" o:spid="_x0000_s1027" type="#_x0000_t202" style="position:absolute;left:0;text-align:left;margin-left:167.85pt;margin-top:3.65pt;width:9.4pt;height:7.05pt;z-index:251687936;visibility:visible;mso-wrap-style:square;mso-width-percent:0;mso-height-percent:0;mso-wrap-distance-left:9pt;mso-wrap-distance-top:0;mso-wrap-distance-right:9pt;mso-wrap-distance-bottom:0;mso-position-horizontal:absolute;mso-position-horizontal-relative:text;mso-position-vertical:absolute;mso-position-vertical-relative:text;mso-width-percent:0;mso-height-percent:0;mso-width-relative:margin;mso-height-relative:margin;v-text-anchor:top" o:gfxdata="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" fillcolor="white [3201]" strokeweight=".5pt">
+                    <v:shape w14:anchorId="7C81E339" id="Cuadro de texto 14" o:spid="_x0000_s1027" type="#_x0000_t202" style="position:absolute;left:0;text-align:left;margin-left:167.85pt;margin-top:3.65pt;width:9.4pt;height:7.05pt;z-index:251687936;visibility:visible;mso-wrap-style:square;mso-width-percent:0;mso-height-percent:0;mso-wrap-distance-left:9pt;mso-wrap-distance-top:0;mso-wrap-distance-right:9pt;mso-wrap-distance-bottom:0;mso-position-horizontal:absolute;mso-position-horizontal-relative:text;mso-position-vertical:absolute;mso-position-vertical-relative:text;mso-width-percent:0;mso-height-percent:0;mso-width-relative:margin;mso-height-relative:margin;v-text-anchor:top" o:gfxdata="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" fillcolor="white [3201]" strokeweight=".5pt">
                       <v:textbox>
                         <w:txbxContent>
                           <w:p/>
@@ -995,7 +959,7 @@
                 </mc:Choice>
                 <mc:Fallback>
                   <w:pict>
-                    <v:shape w14:anchorId="38E14C29" id="Cuadro de texto 13" o:spid="_x0000_s1028" type="#_x0000_t202" style="position:absolute;left:0;text-align:left;margin-left:81.5pt;margin-top:3.6pt;width:9.4pt;height:7.05pt;z-index:251686912;visibility:visible;mso-wrap-style:square;mso-width-percent:0;mso-height-percent:0;mso-wrap-distance-left:9pt;mso-wrap-distance-top:0;mso-wrap-distance-right:9pt;mso-wrap-distance-bottom:0;mso-position-horizontal:absolute;mso-position-horizontal-relative:text;mso-position-vertical:absolute;mso-position-vertical-relative:text;mso-width-percent:0;mso-height-percent:0;mso-width-relative:margin;mso-height-relative:margin;v-text-anchor:top" o:gfxdata="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" fillcolor="white [3201]" strokeweight=".5pt">
+                    <v:shape w14:anchorId="38E14C29" id="Cuadro de texto 13" o:spid="_x0000_s1028" type="#_x0000_t202" style="position:absolute;left:0;text-align:left;margin-left:81.5pt;margin-top:3.6pt;width:9.4pt;height:7.05pt;z-index:251686912;visibility:visible;mso-wrap-style:square;mso-width-percent:0;mso-height-percent:0;mso-wrap-distance-left:9pt;mso-wrap-distance-top:0;mso-wrap-distance-right:9pt;mso-wrap-distance-bottom:0;mso-position-horizontal:absolute;mso-position-horizontal-relative:text;mso-position-vertical:absolute;mso-position-vertical-relative:text;mso-width-percent:0;mso-height-percent:0;mso-width-relative:margin;mso-height-relative:margin;v-text-anchor:top" o:gfxdata="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" fillcolor="white [3201]" strokeweight=".5pt">
                       <v:textbox>
                         <w:txbxContent>
                           <w:p/>
@@ -1075,7 +1039,7 @@
                 </mc:Choice>
                 <mc:Fallback>
                   <w:pict>
-                    <v:shape w14:anchorId="00DC2826" id="Cuadro de texto 12" o:spid="_x0000_s1029" type="#_x0000_t202" style="position:absolute;left:0;text-align:left;margin-left:-.45pt;margin-top:3.05pt;width:9.45pt;height:7.1pt;z-index:251685888;visibility:visible;mso-wrap-style:square;mso-width-percent:0;mso-height-percent:0;mso-wrap-distance-left:9pt;mso-wrap-distance-top:0;mso-wrap-distance-right:9pt;mso-wrap-distance-bottom:0;mso-position-horizontal:absolute;mso-position-horizontal-relative:text;mso-position-vertical:absolute;mso-position-vertical-relative:text;mso-width-percent:0;mso-height-percent:0;mso-width-relative:margin;mso-height-relative:margin;v-text-anchor:top" o:gfxdata="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" fillcolor="white [3201]" strokeweight=".5pt">
+                    <v:shape w14:anchorId="00DC2826" id="Cuadro de texto 12" o:spid="_x0000_s1029" type="#_x0000_t202" style="position:absolute;left:0;text-align:left;margin-left:-.45pt;margin-top:3.05pt;width:9.45pt;height:7.1pt;z-index:251685888;visibility:visible;mso-wrap-style:square;mso-width-percent:0;mso-height-percent:0;mso-wrap-distance-left:9pt;mso-wrap-distance-top:0;mso-wrap-distance-right:9pt;mso-wrap-distance-bottom:0;mso-position-horizontal:absolute;mso-position-horizontal-relative:text;mso-position-vertical:absolute;mso-position-vertical-relative:text;mso-width-percent:0;mso-height-percent:0;mso-width-relative:margin;mso-height-relative:margin;v-text-anchor:top" o:gfxdata="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" fillcolor="white [3201]" strokeweight=".5pt">
                       <v:textbox>
                         <w:txbxContent>
                           <w:p/>
@@ -1277,7 +1241,7 @@
                 </mc:Choice>
                 <mc:Fallback>
                   <w:pict>
-                    <v:shape w14:anchorId="5D5AE847" id="Cuadro de texto 2" o:spid="_x0000_s1030" type="#_x0000_t202" style="position:absolute;left:0;text-align:left;margin-left:-.25pt;margin-top:3.25pt;width:9.45pt;height:7.1pt;z-index:251691008;visibility:visible;mso-wrap-style:square;mso-width-percent:0;mso-height-percent:0;mso-wrap-distance-left:9pt;mso-wrap-distance-top:0;mso-wrap-distance-right:9pt;mso-wrap-distance-bottom:0;mso-position-horizontal:absolute;mso-position-horizontal-relative:text;mso-position-vertical:absolute;mso-position-vertical-relative:text;mso-width-percent:0;mso-height-percent:0;mso-width-relative:margin;mso-height-relative:margin;v-text-anchor:top" o:gfxdata="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" fillcolor="white [3201]" strokeweight=".5pt">
+                    <v:shape w14:anchorId="5D5AE847" id="Cuadro de texto 2" o:spid="_x0000_s1030" type="#_x0000_t202" style="position:absolute;left:0;text-align:left;margin-left:-.25pt;margin-top:3.25pt;width:9.45pt;height:7.1pt;z-index:251691008;visibility:visible;mso-wrap-style:square;mso-width-percent:0;mso-height-percent:0;mso-wrap-distance-left:9pt;mso-wrap-distance-top:0;mso-wrap-distance-right:9pt;mso-wrap-distance-bottom:0;mso-position-horizontal:absolute;mso-position-horizontal-relative:text;mso-position-vertical:absolute;mso-position-vertical-relative:text;mso-width-percent:0;mso-height-percent:0;mso-width-relative:margin;mso-height-relative:margin;v-text-anchor:top" o:gfxdata="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" fillcolor="white [3201]" strokeweight=".5pt">
                       <v:textbox>
                         <w:txbxContent>
                           <w:p/>
@@ -1385,7 +1349,7 @@
                 </mc:Choice>
                 <mc:Fallback>
                   <w:pict>
-                    <v:shape w14:anchorId="10840FA7" id="Cuadro de texto 3" o:spid="_x0000_s1031" type="#_x0000_t202" style="position:absolute;left:0;text-align:left;margin-left:-.15pt;margin-top:3.35pt;width:9.4pt;height:7.05pt;z-index:251692032;visibility:visible;mso-wrap-style:square;mso-width-percent:0;mso-height-percent:0;mso-wrap-distance-left:9pt;mso-wrap-distance-top:0;mso-wrap-distance-right:9pt;mso-wrap-distance-bottom:0;mso-position-horizontal:absolute;mso-position-horizontal-relative:text;mso-position-vertical:absolute;mso-position-vertical-relative:text;mso-width-percent:0;mso-height-percent:0;mso-width-relative:margin;mso-height-relative:margin;v-text-anchor:top" o:gfxdata="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" fillcolor="white [3201]" strokeweight=".5pt">
+                    <v:shape w14:anchorId="10840FA7" id="Cuadro de texto 3" o:spid="_x0000_s1031" type="#_x0000_t202" style="position:absolute;left:0;text-align:left;margin-left:-.15pt;margin-top:3.35pt;width:9.4pt;height:7.05pt;z-index:251692032;visibility:visible;mso-wrap-style:square;mso-width-percent:0;mso-height-percent:0;mso-wrap-distance-left:9pt;mso-wrap-distance-top:0;mso-wrap-distance-right:9pt;mso-wrap-distance-bottom:0;mso-position-horizontal:absolute;mso-position-horizontal-relative:text;mso-position-vertical:absolute;mso-position-vertical-relative:text;mso-width-percent:0;mso-height-percent:0;mso-width-relative:margin;mso-height-relative:margin;v-text-anchor:top" o:gfxdata="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" fillcolor="white [3201]" strokeweight=".5pt">
                       <v:textbox>
                         <w:txbxContent>
                           <w:p/>
@@ -1545,7 +1509,7 @@
                 </mc:Choice>
                 <mc:Fallback>
                   <w:pict>
-                    <v:shape w14:anchorId="46EA7CF4" id="Cuadro de texto 8" o:spid="_x0000_s1032" type="#_x0000_t202" style="position:absolute;left:0;text-align:left;margin-left:-.15pt;margin-top:3.35pt;width:9.4pt;height:7.05pt;z-index:251693056;visibility:visible;mso-wrap-style:square;mso-width-percent:0;mso-height-percent:0;mso-wrap-distance-left:9pt;mso-wrap-distance-top:0;mso-wrap-distance-right:9pt;mso-wrap-distance-bottom:0;mso-position-horizontal:absolute;mso-position-horizontal-relative:text;mso-position-vertical:absolute;mso-position-vertical-relative:text;mso-width-percent:0;mso-height-percent:0;mso-width-relative:margin;mso-height-relative:margin;v-text-anchor:top" o:gfxdata="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" fillcolor="white [3201]" strokeweight=".5pt">
+                    <v:shape w14:anchorId="46EA7CF4" id="Cuadro de texto 8" o:spid="_x0000_s1032" type="#_x0000_t202" style="position:absolute;left:0;text-align:left;margin-left:-.15pt;margin-top:3.35pt;width:9.4pt;height:7.05pt;z-index:251693056;visibility:visible;mso-wrap-style:square;mso-width-percent:0;mso-height-percent:0;mso-wrap-distance-left:9pt;mso-wrap-distance-top:0;mso-wrap-distance-right:9pt;mso-wrap-distance-bottom:0;mso-position-horizontal:absolute;mso-position-horizontal-relative:text;mso-position-vertical:absolute;mso-position-vertical-relative:text;mso-width-percent:0;mso-height-percent:0;mso-width-relative:margin;mso-height-relative:margin;v-text-anchor:top" o:gfxdata="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" fillcolor="white [3201]" strokeweight=".5pt">
                       <v:textbox>
                         <w:txbxContent>
                           <w:p/>
@@ -1669,7 +1633,7 @@
                 </mc:Choice>
                 <mc:Fallback>
                   <w:pict>
-                    <v:shape w14:anchorId="5C8A8C63" id="Cuadro de texto 9" o:spid="_x0000_s1033" type="#_x0000_t202" style="position:absolute;left:0;text-align:left;margin-left:-.15pt;margin-top:3.2pt;width:9.4pt;height:7.05pt;z-index:251694080;visibility:visible;mso-wrap-style:square;mso-width-percent:0;mso-height-percent:0;mso-wrap-distance-left:9pt;mso-wrap-distance-top:0;mso-wrap-distance-right:9pt;mso-wrap-distance-bottom:0;mso-position-horizontal:absolute;mso-position-horizontal-relative:text;mso-position-vertical:absolute;mso-position-vertical-relative:text;mso-width-percent:0;mso-height-percent:0;mso-width-relative:margin;mso-height-relative:margin;v-text-anchor:top" o:gfxdata="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" fillcolor="white [3201]" strokeweight=".5pt">
+                    <v:shape w14:anchorId="5C8A8C63" id="Cuadro de texto 9" o:spid="_x0000_s1033" type="#_x0000_t202" style="position:absolute;left:0;text-align:left;margin-left:-.15pt;margin-top:3.2pt;width:9.4pt;height:7.05pt;z-index:251694080;visibility:visible;mso-wrap-style:square;mso-width-percent:0;mso-height-percent:0;mso-wrap-distance-left:9pt;mso-wrap-distance-top:0;mso-wrap-distance-right:9pt;mso-wrap-distance-bottom:0;mso-position-horizontal:absolute;mso-position-horizontal-relative:text;mso-position-vertical:absolute;mso-position-vertical-relative:text;mso-width-percent:0;mso-height-percent:0;mso-width-relative:margin;mso-height-relative:margin;v-text-anchor:top" o:gfxdata="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" fillcolor="white [3201]" strokeweight=".5pt">
                       <v:textbox>
                         <w:txbxContent>
                           <w:p/>
@@ -1793,7 +1757,7 @@
                 </mc:Choice>
                 <mc:Fallback>
                   <w:pict>
-                    <v:shape w14:anchorId="49802D4C" id="Cuadro de texto 10" o:spid="_x0000_s1034" type="#_x0000_t202" style="position:absolute;left:0;text-align:left;margin-left:-.35pt;margin-top:3.15pt;width:9.4pt;height:7.05pt;z-index:251695104;visibility:visible;mso-wrap-style:square;mso-width-percent:0;mso-height-percent:0;mso-wrap-distance-left:9pt;mso-wrap-distance-top:0;mso-wrap-distance-right:9pt;mso-wrap-distance-bottom:0;mso-position-horizontal:absolute;mso-position-horizontal-relative:text;mso-position-vertical:absolute;mso-position-vertical-relative:text;mso-width-percent:0;mso-height-percent:0;mso-width-relative:margin;mso-height-relative:margin;v-text-anchor:top" o:gfxdata="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" fillcolor="white [3201]" strokeweight=".5pt">
+                    <v:shape w14:anchorId="49802D4C" id="Cuadro de texto 10" o:spid="_x0000_s1034" type="#_x0000_t202" style="position:absolute;left:0;text-align:left;margin-left:-.35pt;margin-top:3.15pt;width:9.4pt;height:7.05pt;z-index:251695104;visibility:visible;mso-wrap-style:square;mso-width-percent:0;mso-height-percent:0;mso-wrap-distance-left:9pt;mso-wrap-distance-top:0;mso-wrap-distance-right:9pt;mso-wrap-distance-bottom:0;mso-position-horizontal:absolute;mso-position-horizontal-relative:text;mso-position-vertical:absolute;mso-position-vertical-relative:text;mso-width-percent:0;mso-height-percent:0;mso-width-relative:margin;mso-height-relative:margin;v-text-anchor:top" o:gfxdata="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" fillcolor="white [3201]" strokeweight=".5pt">
                       <v:textbox>
                         <w:txbxContent>
                           <w:p/>
@@ -1925,7 +1889,7 @@
                 </mc:Choice>
                 <mc:Fallback>
                   <w:pict>
-                    <v:shape w14:anchorId="7FD820D8" id="Cuadro de texto 7" o:spid="_x0000_s1035" type="#_x0000_t202" style="position:absolute;left:0;text-align:left;margin-left:-.15pt;margin-top:3.3pt;width:9.4pt;height:7.05pt;z-index:251696128;visibility:visible;mso-wrap-style:square;mso-width-percent:0;mso-height-percent:0;mso-wrap-distance-left:9pt;mso-wrap-distance-top:0;mso-wrap-distance-right:9pt;mso-wrap-distance-bottom:0;mso-position-horizontal:absolute;mso-position-horizontal-relative:text;mso-position-vertical:absolute;mso-position-vertical-relative:text;mso-width-percent:0;mso-height-percent:0;mso-width-relative:margin;mso-height-relative:margin;v-text-anchor:top" o:gfxdata="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" fillcolor="white [3201]" strokeweight=".5pt">
+                    <v:shape w14:anchorId="7FD820D8" id="Cuadro de texto 7" o:spid="_x0000_s1035" type="#_x0000_t202" style="position:absolute;left:0;text-align:left;margin-left:-.15pt;margin-top:3.3pt;width:9.4pt;height:7.05pt;z-index:251696128;visibility:visible;mso-wrap-style:square;mso-width-percent:0;mso-height-percent:0;mso-wrap-distance-left:9pt;mso-wrap-distance-top:0;mso-wrap-distance-right:9pt;mso-wrap-distance-bottom:0;mso-position-horizontal:absolute;mso-position-horizontal-relative:text;mso-position-vertical:absolute;mso-position-vertical-relative:text;mso-width-percent:0;mso-height-percent:0;mso-width-relative:margin;mso-height-relative:margin;v-text-anchor:top" o:gfxdata="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" fillcolor="white [3201]" strokeweight=".5pt">
                       <v:textbox>
                         <w:txbxContent>
                           <w:p/>
@@ -2041,7 +2005,7 @@
                 </mc:Choice>
                 <mc:Fallback>
                   <w:pict>
-                    <v:shape w14:anchorId="0E813652" id="Cuadro de texto 11" o:spid="_x0000_s1036" type="#_x0000_t202" style="position:absolute;left:0;text-align:left;margin-left:-.15pt;margin-top:3.7pt;width:9.4pt;height:7.05pt;z-index:251697152;visibility:visible;mso-wrap-style:square;mso-width-percent:0;mso-height-percent:0;mso-wrap-distance-left:9pt;mso-wrap-distance-top:0;mso-wrap-distance-right:9pt;mso-wrap-distance-bottom:0;mso-position-horizontal:absolute;mso-position-horizontal-relative:text;mso-position-vertical:absolute;mso-position-vertical-relative:text;mso-width-percent:0;mso-height-percent:0;mso-width-relative:margin;mso-height-relative:margin;v-text-anchor:top" o:gfxdata="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" fillcolor="white [3201]" strokeweight=".5pt">
+                    <v:shape w14:anchorId="0E813652" id="Cuadro de texto 11" o:spid="_x0000_s1036" type="#_x0000_t202" style="position:absolute;left:0;text-align:left;margin-left:-.15pt;margin-top:3.7pt;width:9.4pt;height:7.05pt;z-index:251697152;visibility:visible;mso-wrap-style:square;mso-width-percent:0;mso-height-percent:0;mso-wrap-distance-left:9pt;mso-wrap-distance-top:0;mso-wrap-distance-right:9pt;mso-wrap-distance-bottom:0;mso-position-horizontal:absolute;mso-position-horizontal-relative:text;mso-position-vertical:absolute;mso-position-vertical-relative:text;mso-width-percent:0;mso-height-percent:0;mso-width-relative:margin;mso-height-relative:margin;v-text-anchor:top" o:gfxdata="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" fillcolor="white [3201]" strokeweight=".5pt">
                       <v:textbox>
                         <w:txbxContent>
                           <w:p/>

</xml_diff>